<commit_message>
modify text and js param
</commit_message>
<xml_diff>
--- a/网站修改信息-中英.docx
+++ b/网站修改信息-中英.docx
@@ -1,6 +1,6 @@
 
 <file path=word/document.xml><?xml version="1.0" encoding="utf-8"?>
-<w:document xmlns:wpc="http://schemas.microsoft.com/office/word/2010/wordprocessingCanvas" xmlns:mo="http://schemas.microsoft.com/office/mac/office/2008/main" xmlns:mc="http://schemas.openxmlformats.org/markup-compatibility/2006" xmlns:mv="urn:schemas-microsoft-com:mac:vml" xmlns:o="urn:schemas-microsoft-com:office:office" xmlns:r="http://schemas.openxmlformats.org/officeDocument/2006/relationships" xmlns:m="http://schemas.openxmlformats.org/officeDocument/2006/math" xmlns:v="urn:schemas-microsoft-com:vml" xmlns:wp14="http://schemas.microsoft.com/office/word/2010/wordprocessingDrawing" xmlns:wp="http://schemas.openxmlformats.org/drawingml/2006/wordprocessingDrawing" xmlns:w10="urn:schemas-microsoft-com:office:word" xmlns:w="http://schemas.openxmlformats.org/wordprocessingml/2006/main" xmlns:w14="http://schemas.microsoft.com/office/word/2010/wordml" xmlns:w15="http://schemas.microsoft.com/office/word/2012/wordml" xmlns:wpg="http://schemas.microsoft.com/office/word/2010/wordprocessingGroup" xmlns:wpi="http://schemas.microsoft.com/office/word/2010/wordprocessingInk" xmlns:wne="http://schemas.microsoft.com/office/word/2006/wordml" xmlns:wps="http://schemas.microsoft.com/office/word/2010/wordprocessingShape" mc:Ignorable="w14 w15 wp14">
+<w:document xmlns:wpc="http://schemas.microsoft.com/office/word/2010/wordprocessingCanvas" xmlns:cx="http://schemas.microsoft.com/office/drawing/2014/chartex" xmlns:cx1="http://schemas.microsoft.com/office/drawing/2015/9/8/chartex" xmlns:cx2="http://schemas.microsoft.com/office/drawing/2015/10/21/chartex" xmlns:cx3="http://schemas.microsoft.com/office/drawing/2016/5/9/chartex" xmlns:cx4="http://schemas.microsoft.com/office/drawing/2016/5/10/chartex" xmlns:cx5="http://schemas.microsoft.com/office/drawing/2016/5/11/chartex" xmlns:cx6="http://schemas.microsoft.com/office/drawing/2016/5/12/chartex" xmlns:cx7="http://schemas.microsoft.com/office/drawing/2016/5/13/chartex" xmlns:cx8="http://schemas.microsoft.com/office/drawing/2016/5/14/chartex" xmlns:mc="http://schemas.openxmlformats.org/markup-compatibility/2006" xmlns:aink="http://schemas.microsoft.com/office/drawing/2016/ink" xmlns:am3d="http://schemas.microsoft.com/office/drawing/2017/model3d" xmlns:o="urn:schemas-microsoft-com:office:office" xmlns:r="http://schemas.openxmlformats.org/officeDocument/2006/relationships" xmlns:m="http://schemas.openxmlformats.org/officeDocument/2006/math" xmlns:v="urn:schemas-microsoft-com:vml" xmlns:wp14="http://schemas.microsoft.com/office/word/2010/wordprocessingDrawing" xmlns:wp="http://schemas.openxmlformats.org/drawingml/2006/wordprocessingDrawing" xmlns:w10="urn:schemas-microsoft-com:office:word" xmlns:w="http://schemas.openxmlformats.org/wordprocessingml/2006/main" xmlns:w14="http://schemas.microsoft.com/office/word/2010/wordml" xmlns:w15="http://schemas.microsoft.com/office/word/2012/wordml" xmlns:w16cid="http://schemas.microsoft.com/office/word/2016/wordml/cid" xmlns:w16se="http://schemas.microsoft.com/office/word/2015/wordml/symex" xmlns:wpg="http://schemas.microsoft.com/office/word/2010/wordprocessingGroup" xmlns:wpi="http://schemas.microsoft.com/office/word/2010/wordprocessingInk" xmlns:wne="http://schemas.microsoft.com/office/word/2006/wordml" xmlns:wps="http://schemas.microsoft.com/office/word/2010/wordprocessingShape" mc:Ignorable="w14 w15 w16se w16cid wp14">
   <w:body>
     <w:p>
       <w:pPr>
@@ -19,11 +19,6 @@
       </w:r>
     </w:p>
     <w:p>
-      <w:pPr>
-        <w:rPr>
-          <w:rFonts w:hint="eastAsia"/>
-        </w:rPr>
-      </w:pPr>
       <w:r>
         <w:rPr>
           <w:b/>
@@ -165,10 +160,7 @@
         <w:t>单位</w:t>
       </w:r>
       <w:r>
-        <w:t>：</w:t>
-      </w:r>
-      <w:r>
-        <w:t>首都医科大学</w:t>
+        <w:t>：首都医科大学</w:t>
       </w:r>
       <w:r>
         <w:rPr>
@@ -219,34 +211,10 @@
         <w:t>010-84322586</w:t>
       </w:r>
     </w:p>
-    <w:p>
-      <w:pPr>
-        <w:rPr>
-          <w:rFonts w:hint="eastAsia"/>
-        </w:rPr>
-      </w:pPr>
-    </w:p>
-    <w:p>
-      <w:pPr>
-        <w:rPr>
-          <w:rFonts w:hint="eastAsia"/>
-        </w:rPr>
-      </w:pPr>
-    </w:p>
-    <w:p>
-      <w:pPr>
-        <w:rPr>
-          <w:rFonts w:hint="eastAsia"/>
-        </w:rPr>
-      </w:pPr>
-    </w:p>
-    <w:p>
-      <w:pPr>
-        <w:rPr>
-          <w:rFonts w:hint="eastAsia"/>
-        </w:rPr>
-      </w:pPr>
-    </w:p>
+    <w:p/>
+    <w:p/>
+    <w:p/>
+    <w:p/>
     <w:p>
       <w:pPr>
         <w:jc w:val="center"/>
@@ -271,11 +239,6 @@
       </w:r>
     </w:p>
     <w:p>
-      <w:pPr>
-        <w:rPr>
-          <w:rFonts w:hint="eastAsia"/>
-        </w:rPr>
-      </w:pPr>
       <w:r>
         <w:rPr>
           <w:b/>
@@ -297,206 +260,233 @@
       <w:r>
         <w:t xml:space="preserve">ntigen </w:t>
       </w:r>
+      <w:r>
+        <w:t>S</w:t>
+      </w:r>
+      <w:r>
+        <w:t xml:space="preserve">eroconversion </w:t>
+      </w:r>
+      <w:r>
+        <w:t>P</w:t>
+      </w:r>
+      <w:r>
+        <w:t xml:space="preserve">robability </w:t>
+      </w:r>
+      <w:r>
+        <w:t>A</w:t>
+      </w:r>
+      <w:r>
+        <w:t xml:space="preserve">rtificial </w:t>
+      </w:r>
+      <w:r>
+        <w:t>N</w:t>
+      </w:r>
+      <w:r>
+        <w:t xml:space="preserve">eural </w:t>
+      </w:r>
+      <w:r>
+        <w:t>N</w:t>
+      </w:r>
+      <w:r>
+        <w:t xml:space="preserve">etwork </w:t>
+      </w:r>
+      <w:r>
+        <w:t>M</w:t>
+      </w:r>
+      <w:r>
+        <w:t xml:space="preserve">odel </w:t>
+      </w:r>
+      <w:r>
+        <w:t>C</w:t>
+      </w:r>
+      <w:r>
+        <w:t>alculator</w:t>
+      </w:r>
+    </w:p>
+    <w:p>
+      <w:r>
+        <w:rPr>
+          <w:b/>
+        </w:rPr>
+        <w:t>参数</w:t>
+      </w:r>
+      <w:r>
+        <w:rPr>
+          <w:rFonts w:hint="eastAsia"/>
+          <w:b/>
+        </w:rPr>
+        <w:t>：</w:t>
+      </w:r>
+      <w:r>
+        <w:t>A</w:t>
+      </w:r>
+      <w:r>
+        <w:rPr>
+          <w:rFonts w:hint="eastAsia"/>
+        </w:rPr>
+        <w:t>ge</w:t>
+      </w:r>
+      <w:r>
+        <w:t>（</w:t>
+      </w:r>
+      <w:r>
+        <w:t>year</w:t>
+      </w:r>
+      <w:r>
+        <w:t>）、</w:t>
+      </w:r>
+      <w:r>
+        <w:t>ALT</w:t>
+      </w:r>
+      <w:r>
+        <w:t>（</w:t>
+      </w:r>
+      <w:r>
+        <w:t>alanine aminotransferase</w:t>
+      </w:r>
+      <w:r>
+        <w:t xml:space="preserve">; </w:t>
+      </w:r>
+      <w:r>
+        <w:t>U/L</w:t>
+      </w:r>
+      <w:r>
+        <w:t>）、</w:t>
+      </w:r>
+      <w:r>
+        <w:t>AST</w:t>
+      </w:r>
+      <w:r>
+        <w:t>（</w:t>
+      </w:r>
+      <w:r>
+        <w:t>aspartate aminotransferase</w:t>
+      </w:r>
+      <w:r>
+        <w:t xml:space="preserve"> </w:t>
+      </w:r>
+      <w:r>
+        <w:t xml:space="preserve">; </w:t>
+      </w:r>
+      <w:r>
+        <w:t>U/L</w:t>
+      </w:r>
+      <w:r>
+        <w:t>）、</w:t>
+      </w:r>
+      <w:r>
+        <w:t>GLO</w:t>
+      </w:r>
+      <w:r>
+        <w:t>（</w:t>
+      </w:r>
+      <w:r>
+        <w:t>globulin</w:t>
+      </w:r>
+      <w:r>
+        <w:t xml:space="preserve"> </w:t>
+      </w:r>
+      <w:r>
+        <w:t xml:space="preserve">; </w:t>
+      </w:r>
+      <w:r>
+        <w:t>g/L</w:t>
+      </w:r>
+      <w:r>
+        <w:t>）、</w:t>
+      </w:r>
+      <w:r>
+        <w:t>ALP</w:t>
+      </w:r>
+      <w:r>
+        <w:t>（</w:t>
+      </w:r>
+      <w:r>
+        <w:t>alkaline phosphatase</w:t>
+      </w:r>
+      <w:r>
+        <w:t xml:space="preserve"> </w:t>
+      </w:r>
+      <w:r>
+        <w:t xml:space="preserve">; </w:t>
+      </w:r>
+      <w:r>
+        <w:t>U/L</w:t>
+      </w:r>
+      <w:r>
+        <w:t>）、</w:t>
+      </w:r>
       <w:proofErr w:type="spellStart"/>
       <w:r>
-        <w:t>S</w:t>
-      </w:r>
-      <w:r>
-        <w:t>eroconversion</w:t>
+        <w:t>q</w:t>
+      </w:r>
+      <w:r>
+        <w:t>HBeAg</w:t>
       </w:r>
       <w:proofErr w:type="spellEnd"/>
       <w:r>
-        <w:t xml:space="preserve"> </w:t>
-      </w:r>
-      <w:r>
-        <w:t>P</w:t>
-      </w:r>
-      <w:r>
-        <w:t xml:space="preserve">robability </w:t>
-      </w:r>
-      <w:r>
-        <w:t>A</w:t>
-      </w:r>
-      <w:r>
-        <w:t xml:space="preserve">rtificial </w:t>
-      </w:r>
-      <w:r>
-        <w:t>N</w:t>
-      </w:r>
-      <w:r>
-        <w:t xml:space="preserve">eural </w:t>
-      </w:r>
-      <w:r>
-        <w:t>N</w:t>
-      </w:r>
-      <w:r>
-        <w:t xml:space="preserve">etwork </w:t>
-      </w:r>
-      <w:r>
-        <w:t>M</w:t>
-      </w:r>
-      <w:r>
-        <w:t xml:space="preserve">odel </w:t>
-      </w:r>
-      <w:r>
-        <w:t>C</w:t>
-      </w:r>
-      <w:r>
-        <w:t>alculator</w:t>
+        <w:t>（</w:t>
+      </w:r>
+      <w:r>
+        <w:t xml:space="preserve">quantitative </w:t>
+      </w:r>
+      <w:r>
+        <w:t>h</w:t>
+      </w:r>
+      <w:r>
+        <w:t xml:space="preserve">epatitis B e </w:t>
+      </w:r>
+      <w:r>
+        <w:t>a</w:t>
+      </w:r>
+      <w:r>
+        <w:t>ntigen</w:t>
+      </w:r>
+      <w:r>
+        <w:t xml:space="preserve">; </w:t>
+      </w:r>
+      <w:r>
+        <w:t>S/CO</w:t>
+      </w:r>
+      <w:r>
+        <w:t>）</w:t>
+      </w:r>
+    </w:p>
+    <w:p/>
+    <w:p>
+      <w:pPr>
+        <w:rPr>
+          <w:b/>
+        </w:rPr>
+      </w:pPr>
+      <w:r>
+        <w:rPr>
+          <w:rFonts w:hint="eastAsia"/>
+          <w:b/>
+        </w:rPr>
+        <w:t>说明：</w:t>
       </w:r>
       <w:bookmarkStart w:id="0" w:name="_GoBack"/>
       <w:bookmarkEnd w:id="0"/>
     </w:p>
     <w:p>
       <w:r>
-        <w:rPr>
-          <w:b/>
-        </w:rPr>
-        <w:t>参数</w:t>
-      </w:r>
-      <w:r>
-        <w:rPr>
-          <w:rFonts w:hint="eastAsia"/>
-          <w:b/>
-        </w:rPr>
-        <w:t>：</w:t>
-      </w:r>
-      <w:r>
-        <w:t>A</w:t>
-      </w:r>
-      <w:r>
-        <w:rPr>
-          <w:rFonts w:hint="eastAsia"/>
-        </w:rPr>
-        <w:t>ge</w:t>
-      </w:r>
-      <w:r>
-        <w:t>（</w:t>
-      </w:r>
-      <w:r>
-        <w:t>year</w:t>
-      </w:r>
-      <w:r>
-        <w:t>）、</w:t>
-      </w:r>
-      <w:r>
-        <w:t>ALT</w:t>
-      </w:r>
-      <w:r>
-        <w:t>（</w:t>
-      </w:r>
-      <w:r>
-        <w:t>alanine aminotransferase</w:t>
-      </w:r>
-      <w:r>
-        <w:t>;</w:t>
-      </w:r>
-      <w:r>
-        <w:t xml:space="preserve"> </w:t>
-      </w:r>
-      <w:r>
-        <w:t>U/L</w:t>
-      </w:r>
-      <w:r>
-        <w:t>）、</w:t>
-      </w:r>
-      <w:r>
-        <w:t>AST</w:t>
-      </w:r>
-      <w:r>
-        <w:t>（</w:t>
-      </w:r>
-      <w:r>
-        <w:t>aspartate aminotransferase</w:t>
-      </w:r>
-      <w:r>
-        <w:t xml:space="preserve"> </w:t>
-      </w:r>
-      <w:r>
-        <w:t xml:space="preserve">; </w:t>
-      </w:r>
-      <w:r>
-        <w:t>U/L</w:t>
-      </w:r>
-      <w:r>
-        <w:t>）、</w:t>
-      </w:r>
-      <w:r>
-        <w:t>GLO</w:t>
-      </w:r>
-      <w:r>
-        <w:t>（</w:t>
-      </w:r>
-      <w:r>
-        <w:t>globulin</w:t>
-      </w:r>
-      <w:r>
-        <w:t xml:space="preserve"> </w:t>
-      </w:r>
-      <w:r>
-        <w:t xml:space="preserve">; </w:t>
-      </w:r>
-      <w:r>
-        <w:t>g/L</w:t>
-      </w:r>
-      <w:r>
-        <w:t>）、</w:t>
-      </w:r>
-      <w:r>
-        <w:t>ALP</w:t>
-      </w:r>
-      <w:r>
-        <w:t>（</w:t>
-      </w:r>
-      <w:r>
-        <w:t>alkaline phosphatase</w:t>
-      </w:r>
-      <w:r>
-        <w:t xml:space="preserve"> </w:t>
-      </w:r>
-      <w:r>
-        <w:t xml:space="preserve">; </w:t>
-      </w:r>
-      <w:r>
-        <w:t>U/L</w:t>
-      </w:r>
-      <w:r>
-        <w:t>）、</w:t>
-      </w:r>
-      <w:proofErr w:type="spellStart"/>
-      <w:r>
-        <w:t>q</w:t>
-      </w:r>
-      <w:r>
-        <w:t>HBeAg</w:t>
-      </w:r>
-      <w:proofErr w:type="spellEnd"/>
-      <w:r>
-        <w:t>（</w:t>
-      </w:r>
-      <w:r>
-        <w:t xml:space="preserve">quantitative </w:t>
-      </w:r>
-      <w:r>
-        <w:t>h</w:t>
-      </w:r>
-      <w:r>
-        <w:t xml:space="preserve">epatitis B e </w:t>
-      </w:r>
-      <w:r>
-        <w:t>a</w:t>
-      </w:r>
-      <w:r>
-        <w:t>ntigen</w:t>
-      </w:r>
-      <w:r>
-        <w:t xml:space="preserve">; </w:t>
-      </w:r>
-      <w:r>
-        <w:t>S/CO</w:t>
-      </w:r>
-      <w:r>
-        <w:t>）</w:t>
+        <w:t>Method 1: Directly modify the above parameters and the result will be calculated automatically;</w:t>
+      </w:r>
+    </w:p>
+    <w:p>
+      <w:r>
+        <w:t>Method 2: Use URLs with parameters, the form and results will be automatically completed;</w:t>
+      </w:r>
+    </w:p>
+    <w:p>
+      <w:pPr>
+        <w:rPr>
+          <w:rFonts w:hint="eastAsia"/>
+        </w:rPr>
+      </w:pPr>
+      <w:r>
+        <w:t>Probability: The output of the SoftMax function of the neural network model.</w:t>
       </w:r>
     </w:p>
     <w:p/>
@@ -567,25 +557,7 @@
           <w:kern w:val="0"/>
           <w:szCs w:val="21"/>
         </w:rPr>
-        <w:t xml:space="preserve"> Dong Street No. 8, </w:t>
-      </w:r>
-      <w:proofErr w:type="spellStart"/>
-      <w:r>
-        <w:rPr>
-          <w:rFonts w:hint="eastAsia"/>
-          <w:kern w:val="0"/>
-          <w:szCs w:val="21"/>
-        </w:rPr>
-        <w:t>Chaoyang</w:t>
-      </w:r>
-      <w:proofErr w:type="spellEnd"/>
-      <w:r>
-        <w:rPr>
-          <w:rFonts w:hint="eastAsia"/>
-          <w:kern w:val="0"/>
-          <w:szCs w:val="21"/>
-        </w:rPr>
-        <w:t xml:space="preserve"> District, Beijing</w:t>
+        <w:t xml:space="preserve"> Dong Street No. 8, Chaoyang District, Beijing</w:t>
       </w:r>
     </w:p>
     <w:p>
@@ -630,7 +602,6 @@
     <w:p>
       <w:pPr>
         <w:rPr>
-          <w:rFonts w:hint="eastAsia"/>
           <w:b/>
         </w:rPr>
       </w:pPr>
@@ -646,7 +617,7 @@
 </file>
 
 <file path=word/endnotes.xml><?xml version="1.0" encoding="utf-8"?>
-<w:endnotes xmlns:wpc="http://schemas.microsoft.com/office/word/2010/wordprocessingCanvas" xmlns:mo="http://schemas.microsoft.com/office/mac/office/2008/main" xmlns:mc="http://schemas.openxmlformats.org/markup-compatibility/2006" xmlns:mv="urn:schemas-microsoft-com:mac:vml" xmlns:o="urn:schemas-microsoft-com:office:office" xmlns:r="http://schemas.openxmlformats.org/officeDocument/2006/relationships" xmlns:m="http://schemas.openxmlformats.org/officeDocument/2006/math" xmlns:v="urn:schemas-microsoft-com:vml" xmlns:wp14="http://schemas.microsoft.com/office/word/2010/wordprocessingDrawing" xmlns:wp="http://schemas.openxmlformats.org/drawingml/2006/wordprocessingDrawing" xmlns:w10="urn:schemas-microsoft-com:office:word" xmlns:w="http://schemas.openxmlformats.org/wordprocessingml/2006/main" xmlns:w14="http://schemas.microsoft.com/office/word/2010/wordml" xmlns:w15="http://schemas.microsoft.com/office/word/2012/wordml" xmlns:wpg="http://schemas.microsoft.com/office/word/2010/wordprocessingGroup" xmlns:wpi="http://schemas.microsoft.com/office/word/2010/wordprocessingInk" xmlns:wne="http://schemas.microsoft.com/office/word/2006/wordml" xmlns:wps="http://schemas.microsoft.com/office/word/2010/wordprocessingShape" mc:Ignorable="w14 w15 wp14">
+<w:endnotes xmlns:wpc="http://schemas.microsoft.com/office/word/2010/wordprocessingCanvas" xmlns:cx="http://schemas.microsoft.com/office/drawing/2014/chartex" xmlns:cx1="http://schemas.microsoft.com/office/drawing/2015/9/8/chartex" xmlns:cx2="http://schemas.microsoft.com/office/drawing/2015/10/21/chartex" xmlns:cx3="http://schemas.microsoft.com/office/drawing/2016/5/9/chartex" xmlns:cx4="http://schemas.microsoft.com/office/drawing/2016/5/10/chartex" xmlns:cx5="http://schemas.microsoft.com/office/drawing/2016/5/11/chartex" xmlns:cx6="http://schemas.microsoft.com/office/drawing/2016/5/12/chartex" xmlns:cx7="http://schemas.microsoft.com/office/drawing/2016/5/13/chartex" xmlns:cx8="http://schemas.microsoft.com/office/drawing/2016/5/14/chartex" xmlns:mc="http://schemas.openxmlformats.org/markup-compatibility/2006" xmlns:aink="http://schemas.microsoft.com/office/drawing/2016/ink" xmlns:am3d="http://schemas.microsoft.com/office/drawing/2017/model3d" xmlns:o="urn:schemas-microsoft-com:office:office" xmlns:r="http://schemas.openxmlformats.org/officeDocument/2006/relationships" xmlns:m="http://schemas.openxmlformats.org/officeDocument/2006/math" xmlns:v="urn:schemas-microsoft-com:vml" xmlns:wp14="http://schemas.microsoft.com/office/word/2010/wordprocessingDrawing" xmlns:wp="http://schemas.openxmlformats.org/drawingml/2006/wordprocessingDrawing" xmlns:w10="urn:schemas-microsoft-com:office:word" xmlns:w="http://schemas.openxmlformats.org/wordprocessingml/2006/main" xmlns:w14="http://schemas.microsoft.com/office/word/2010/wordml" xmlns:w15="http://schemas.microsoft.com/office/word/2012/wordml" xmlns:w16cid="http://schemas.microsoft.com/office/word/2016/wordml/cid" xmlns:w16se="http://schemas.microsoft.com/office/word/2015/wordml/symex" xmlns:wpg="http://schemas.microsoft.com/office/word/2010/wordprocessingGroup" xmlns:wpi="http://schemas.microsoft.com/office/word/2010/wordprocessingInk" xmlns:wne="http://schemas.microsoft.com/office/word/2006/wordml" xmlns:wps="http://schemas.microsoft.com/office/word/2010/wordprocessingShape" mc:Ignorable="w14 w15 w16se w16cid wp14">
   <w:endnote w:type="separator" w:id="-1">
     <w:p>
       <w:r>
@@ -665,7 +636,7 @@
 </file>
 
 <file path=word/footnotes.xml><?xml version="1.0" encoding="utf-8"?>
-<w:footnotes xmlns:wpc="http://schemas.microsoft.com/office/word/2010/wordprocessingCanvas" xmlns:mo="http://schemas.microsoft.com/office/mac/office/2008/main" xmlns:mc="http://schemas.openxmlformats.org/markup-compatibility/2006" xmlns:mv="urn:schemas-microsoft-com:mac:vml" xmlns:o="urn:schemas-microsoft-com:office:office" xmlns:r="http://schemas.openxmlformats.org/officeDocument/2006/relationships" xmlns:m="http://schemas.openxmlformats.org/officeDocument/2006/math" xmlns:v="urn:schemas-microsoft-com:vml" xmlns:wp14="http://schemas.microsoft.com/office/word/2010/wordprocessingDrawing" xmlns:wp="http://schemas.openxmlformats.org/drawingml/2006/wordprocessingDrawing" xmlns:w10="urn:schemas-microsoft-com:office:word" xmlns:w="http://schemas.openxmlformats.org/wordprocessingml/2006/main" xmlns:w14="http://schemas.microsoft.com/office/word/2010/wordml" xmlns:w15="http://schemas.microsoft.com/office/word/2012/wordml" xmlns:wpg="http://schemas.microsoft.com/office/word/2010/wordprocessingGroup" xmlns:wpi="http://schemas.microsoft.com/office/word/2010/wordprocessingInk" xmlns:wne="http://schemas.microsoft.com/office/word/2006/wordml" xmlns:wps="http://schemas.microsoft.com/office/word/2010/wordprocessingShape" mc:Ignorable="w14 w15 wp14">
+<w:footnotes xmlns:wpc="http://schemas.microsoft.com/office/word/2010/wordprocessingCanvas" xmlns:cx="http://schemas.microsoft.com/office/drawing/2014/chartex" xmlns:cx1="http://schemas.microsoft.com/office/drawing/2015/9/8/chartex" xmlns:cx2="http://schemas.microsoft.com/office/drawing/2015/10/21/chartex" xmlns:cx3="http://schemas.microsoft.com/office/drawing/2016/5/9/chartex" xmlns:cx4="http://schemas.microsoft.com/office/drawing/2016/5/10/chartex" xmlns:cx5="http://schemas.microsoft.com/office/drawing/2016/5/11/chartex" xmlns:cx6="http://schemas.microsoft.com/office/drawing/2016/5/12/chartex" xmlns:cx7="http://schemas.microsoft.com/office/drawing/2016/5/13/chartex" xmlns:cx8="http://schemas.microsoft.com/office/drawing/2016/5/14/chartex" xmlns:mc="http://schemas.openxmlformats.org/markup-compatibility/2006" xmlns:aink="http://schemas.microsoft.com/office/drawing/2016/ink" xmlns:am3d="http://schemas.microsoft.com/office/drawing/2017/model3d" xmlns:o="urn:schemas-microsoft-com:office:office" xmlns:r="http://schemas.openxmlformats.org/officeDocument/2006/relationships" xmlns:m="http://schemas.openxmlformats.org/officeDocument/2006/math" xmlns:v="urn:schemas-microsoft-com:vml" xmlns:wp14="http://schemas.microsoft.com/office/word/2010/wordprocessingDrawing" xmlns:wp="http://schemas.openxmlformats.org/drawingml/2006/wordprocessingDrawing" xmlns:w10="urn:schemas-microsoft-com:office:word" xmlns:w="http://schemas.openxmlformats.org/wordprocessingml/2006/main" xmlns:w14="http://schemas.microsoft.com/office/word/2010/wordml" xmlns:w15="http://schemas.microsoft.com/office/word/2012/wordml" xmlns:w16cid="http://schemas.microsoft.com/office/word/2016/wordml/cid" xmlns:w16se="http://schemas.microsoft.com/office/word/2015/wordml/symex" xmlns:wpg="http://schemas.microsoft.com/office/word/2010/wordprocessingGroup" xmlns:wpi="http://schemas.microsoft.com/office/word/2010/wordprocessingInk" xmlns:wne="http://schemas.microsoft.com/office/word/2006/wordml" xmlns:wps="http://schemas.microsoft.com/office/word/2010/wordprocessingShape" mc:Ignorable="w14 w15 w16se w16cid wp14">
   <w:footnote w:type="separator" w:id="-1">
     <w:p>
       <w:r>
@@ -683,8 +654,244 @@
 </w:footnotes>
 </file>
 
+<file path=word/numbering.xml><?xml version="1.0" encoding="utf-8"?>
+<w:numbering xmlns:wpc="http://schemas.microsoft.com/office/word/2010/wordprocessingCanvas" xmlns:cx="http://schemas.microsoft.com/office/drawing/2014/chartex" xmlns:cx1="http://schemas.microsoft.com/office/drawing/2015/9/8/chartex" xmlns:cx2="http://schemas.microsoft.com/office/drawing/2015/10/21/chartex" xmlns:cx3="http://schemas.microsoft.com/office/drawing/2016/5/9/chartex" xmlns:cx4="http://schemas.microsoft.com/office/drawing/2016/5/10/chartex" xmlns:cx5="http://schemas.microsoft.com/office/drawing/2016/5/11/chartex" xmlns:cx6="http://schemas.microsoft.com/office/drawing/2016/5/12/chartex" xmlns:cx7="http://schemas.microsoft.com/office/drawing/2016/5/13/chartex" xmlns:cx8="http://schemas.microsoft.com/office/drawing/2016/5/14/chartex" xmlns:mc="http://schemas.openxmlformats.org/markup-compatibility/2006" xmlns:aink="http://schemas.microsoft.com/office/drawing/2016/ink" xmlns:am3d="http://schemas.microsoft.com/office/drawing/2017/model3d" xmlns:o="urn:schemas-microsoft-com:office:office" xmlns:r="http://schemas.openxmlformats.org/officeDocument/2006/relationships" xmlns:m="http://schemas.openxmlformats.org/officeDocument/2006/math" xmlns:v="urn:schemas-microsoft-com:vml" xmlns:wp14="http://schemas.microsoft.com/office/word/2010/wordprocessingDrawing" xmlns:wp="http://schemas.openxmlformats.org/drawingml/2006/wordprocessingDrawing" xmlns:w10="urn:schemas-microsoft-com:office:word" xmlns:w="http://schemas.openxmlformats.org/wordprocessingml/2006/main" xmlns:w14="http://schemas.microsoft.com/office/word/2010/wordml" xmlns:w15="http://schemas.microsoft.com/office/word/2012/wordml" xmlns:w16cid="http://schemas.microsoft.com/office/word/2016/wordml/cid" xmlns:w16se="http://schemas.microsoft.com/office/word/2015/wordml/symex" xmlns:wpg="http://schemas.microsoft.com/office/word/2010/wordprocessingGroup" xmlns:wpi="http://schemas.microsoft.com/office/word/2010/wordprocessingInk" xmlns:wne="http://schemas.microsoft.com/office/word/2006/wordml" xmlns:wps="http://schemas.microsoft.com/office/word/2010/wordprocessingShape" mc:Ignorable="w14 w15 w16se w16cid wp14">
+  <w:abstractNum w:abstractNumId="0" w15:restartNumberingAfterBreak="0">
+    <w:nsid w:val="0DF47B0F"/>
+    <w:multiLevelType w:val="hybridMultilevel"/>
+    <w:tmpl w:val="9C12E96A"/>
+    <w:lvl w:ilvl="0" w:tplc="04090001">
+      <w:start w:val="1"/>
+      <w:numFmt w:val="bullet"/>
+      <w:lvlText w:val=""/>
+      <w:lvlJc w:val="left"/>
+      <w:pPr>
+        <w:ind w:left="420" w:hanging="420"/>
+      </w:pPr>
+      <w:rPr>
+        <w:rFonts w:ascii="Wingdings" w:hAnsi="Wingdings" w:hint="default"/>
+      </w:rPr>
+    </w:lvl>
+    <w:lvl w:ilvl="1" w:tplc="04090003" w:tentative="1">
+      <w:start w:val="1"/>
+      <w:numFmt w:val="bullet"/>
+      <w:lvlText w:val=""/>
+      <w:lvlJc w:val="left"/>
+      <w:pPr>
+        <w:ind w:left="840" w:hanging="420"/>
+      </w:pPr>
+      <w:rPr>
+        <w:rFonts w:ascii="Wingdings" w:hAnsi="Wingdings" w:hint="default"/>
+      </w:rPr>
+    </w:lvl>
+    <w:lvl w:ilvl="2" w:tplc="04090005" w:tentative="1">
+      <w:start w:val="1"/>
+      <w:numFmt w:val="bullet"/>
+      <w:lvlText w:val=""/>
+      <w:lvlJc w:val="left"/>
+      <w:pPr>
+        <w:ind w:left="1260" w:hanging="420"/>
+      </w:pPr>
+      <w:rPr>
+        <w:rFonts w:ascii="Wingdings" w:hAnsi="Wingdings" w:hint="default"/>
+      </w:rPr>
+    </w:lvl>
+    <w:lvl w:ilvl="3" w:tplc="04090001" w:tentative="1">
+      <w:start w:val="1"/>
+      <w:numFmt w:val="bullet"/>
+      <w:lvlText w:val=""/>
+      <w:lvlJc w:val="left"/>
+      <w:pPr>
+        <w:ind w:left="1680" w:hanging="420"/>
+      </w:pPr>
+      <w:rPr>
+        <w:rFonts w:ascii="Wingdings" w:hAnsi="Wingdings" w:hint="default"/>
+      </w:rPr>
+    </w:lvl>
+    <w:lvl w:ilvl="4" w:tplc="04090003" w:tentative="1">
+      <w:start w:val="1"/>
+      <w:numFmt w:val="bullet"/>
+      <w:lvlText w:val=""/>
+      <w:lvlJc w:val="left"/>
+      <w:pPr>
+        <w:ind w:left="2100" w:hanging="420"/>
+      </w:pPr>
+      <w:rPr>
+        <w:rFonts w:ascii="Wingdings" w:hAnsi="Wingdings" w:hint="default"/>
+      </w:rPr>
+    </w:lvl>
+    <w:lvl w:ilvl="5" w:tplc="04090005" w:tentative="1">
+      <w:start w:val="1"/>
+      <w:numFmt w:val="bullet"/>
+      <w:lvlText w:val=""/>
+      <w:lvlJc w:val="left"/>
+      <w:pPr>
+        <w:ind w:left="2520" w:hanging="420"/>
+      </w:pPr>
+      <w:rPr>
+        <w:rFonts w:ascii="Wingdings" w:hAnsi="Wingdings" w:hint="default"/>
+      </w:rPr>
+    </w:lvl>
+    <w:lvl w:ilvl="6" w:tplc="04090001" w:tentative="1">
+      <w:start w:val="1"/>
+      <w:numFmt w:val="bullet"/>
+      <w:lvlText w:val=""/>
+      <w:lvlJc w:val="left"/>
+      <w:pPr>
+        <w:ind w:left="2940" w:hanging="420"/>
+      </w:pPr>
+      <w:rPr>
+        <w:rFonts w:ascii="Wingdings" w:hAnsi="Wingdings" w:hint="default"/>
+      </w:rPr>
+    </w:lvl>
+    <w:lvl w:ilvl="7" w:tplc="04090003" w:tentative="1">
+      <w:start w:val="1"/>
+      <w:numFmt w:val="bullet"/>
+      <w:lvlText w:val=""/>
+      <w:lvlJc w:val="left"/>
+      <w:pPr>
+        <w:ind w:left="3360" w:hanging="420"/>
+      </w:pPr>
+      <w:rPr>
+        <w:rFonts w:ascii="Wingdings" w:hAnsi="Wingdings" w:hint="default"/>
+      </w:rPr>
+    </w:lvl>
+    <w:lvl w:ilvl="8" w:tplc="04090005" w:tentative="1">
+      <w:start w:val="1"/>
+      <w:numFmt w:val="bullet"/>
+      <w:lvlText w:val=""/>
+      <w:lvlJc w:val="left"/>
+      <w:pPr>
+        <w:ind w:left="3780" w:hanging="420"/>
+      </w:pPr>
+      <w:rPr>
+        <w:rFonts w:ascii="Wingdings" w:hAnsi="Wingdings" w:hint="default"/>
+      </w:rPr>
+    </w:lvl>
+  </w:abstractNum>
+  <w:abstractNum w:abstractNumId="1" w15:restartNumberingAfterBreak="0">
+    <w:nsid w:val="5F674B5C"/>
+    <w:multiLevelType w:val="hybridMultilevel"/>
+    <w:tmpl w:val="89BC85AC"/>
+    <w:lvl w:ilvl="0" w:tplc="5DD6554A">
+      <w:numFmt w:val="bullet"/>
+      <w:lvlText w:val="•"/>
+      <w:lvlJc w:val="left"/>
+      <w:pPr>
+        <w:ind w:left="420" w:hanging="420"/>
+      </w:pPr>
+      <w:rPr>
+        <w:rFonts w:ascii="宋体" w:eastAsia="宋体" w:hAnsi="宋体" w:cstheme="minorBidi" w:hint="eastAsia"/>
+      </w:rPr>
+    </w:lvl>
+    <w:lvl w:ilvl="1" w:tplc="04090003" w:tentative="1">
+      <w:start w:val="1"/>
+      <w:numFmt w:val="bullet"/>
+      <w:lvlText w:val=""/>
+      <w:lvlJc w:val="left"/>
+      <w:pPr>
+        <w:ind w:left="840" w:hanging="420"/>
+      </w:pPr>
+      <w:rPr>
+        <w:rFonts w:ascii="Wingdings" w:hAnsi="Wingdings" w:hint="default"/>
+      </w:rPr>
+    </w:lvl>
+    <w:lvl w:ilvl="2" w:tplc="04090005" w:tentative="1">
+      <w:start w:val="1"/>
+      <w:numFmt w:val="bullet"/>
+      <w:lvlText w:val=""/>
+      <w:lvlJc w:val="left"/>
+      <w:pPr>
+        <w:ind w:left="1260" w:hanging="420"/>
+      </w:pPr>
+      <w:rPr>
+        <w:rFonts w:ascii="Wingdings" w:hAnsi="Wingdings" w:hint="default"/>
+      </w:rPr>
+    </w:lvl>
+    <w:lvl w:ilvl="3" w:tplc="04090001" w:tentative="1">
+      <w:start w:val="1"/>
+      <w:numFmt w:val="bullet"/>
+      <w:lvlText w:val=""/>
+      <w:lvlJc w:val="left"/>
+      <w:pPr>
+        <w:ind w:left="1680" w:hanging="420"/>
+      </w:pPr>
+      <w:rPr>
+        <w:rFonts w:ascii="Wingdings" w:hAnsi="Wingdings" w:hint="default"/>
+      </w:rPr>
+    </w:lvl>
+    <w:lvl w:ilvl="4" w:tplc="04090003" w:tentative="1">
+      <w:start w:val="1"/>
+      <w:numFmt w:val="bullet"/>
+      <w:lvlText w:val=""/>
+      <w:lvlJc w:val="left"/>
+      <w:pPr>
+        <w:ind w:left="2100" w:hanging="420"/>
+      </w:pPr>
+      <w:rPr>
+        <w:rFonts w:ascii="Wingdings" w:hAnsi="Wingdings" w:hint="default"/>
+      </w:rPr>
+    </w:lvl>
+    <w:lvl w:ilvl="5" w:tplc="04090005" w:tentative="1">
+      <w:start w:val="1"/>
+      <w:numFmt w:val="bullet"/>
+      <w:lvlText w:val=""/>
+      <w:lvlJc w:val="left"/>
+      <w:pPr>
+        <w:ind w:left="2520" w:hanging="420"/>
+      </w:pPr>
+      <w:rPr>
+        <w:rFonts w:ascii="Wingdings" w:hAnsi="Wingdings" w:hint="default"/>
+      </w:rPr>
+    </w:lvl>
+    <w:lvl w:ilvl="6" w:tplc="04090001" w:tentative="1">
+      <w:start w:val="1"/>
+      <w:numFmt w:val="bullet"/>
+      <w:lvlText w:val=""/>
+      <w:lvlJc w:val="left"/>
+      <w:pPr>
+        <w:ind w:left="2940" w:hanging="420"/>
+      </w:pPr>
+      <w:rPr>
+        <w:rFonts w:ascii="Wingdings" w:hAnsi="Wingdings" w:hint="default"/>
+      </w:rPr>
+    </w:lvl>
+    <w:lvl w:ilvl="7" w:tplc="04090003" w:tentative="1">
+      <w:start w:val="1"/>
+      <w:numFmt w:val="bullet"/>
+      <w:lvlText w:val=""/>
+      <w:lvlJc w:val="left"/>
+      <w:pPr>
+        <w:ind w:left="3360" w:hanging="420"/>
+      </w:pPr>
+      <w:rPr>
+        <w:rFonts w:ascii="Wingdings" w:hAnsi="Wingdings" w:hint="default"/>
+      </w:rPr>
+    </w:lvl>
+    <w:lvl w:ilvl="8" w:tplc="04090005" w:tentative="1">
+      <w:start w:val="1"/>
+      <w:numFmt w:val="bullet"/>
+      <w:lvlText w:val=""/>
+      <w:lvlJc w:val="left"/>
+      <w:pPr>
+        <w:ind w:left="3780" w:hanging="420"/>
+      </w:pPr>
+      <w:rPr>
+        <w:rFonts w:ascii="Wingdings" w:hAnsi="Wingdings" w:hint="default"/>
+      </w:rPr>
+    </w:lvl>
+  </w:abstractNum>
+  <w:num w:numId="1">
+    <w:abstractNumId w:val="0"/>
+  </w:num>
+  <w:num w:numId="2">
+    <w:abstractNumId w:val="1"/>
+  </w:num>
+</w:numbering>
+</file>
+
 <file path=word/styles.xml><?xml version="1.0" encoding="utf-8"?>
-<w:styles xmlns:mc="http://schemas.openxmlformats.org/markup-compatibility/2006" xmlns:r="http://schemas.openxmlformats.org/officeDocument/2006/relationships" xmlns:w="http://schemas.openxmlformats.org/wordprocessingml/2006/main" xmlns:w14="http://schemas.microsoft.com/office/word/2010/wordml" xmlns:w15="http://schemas.microsoft.com/office/word/2012/wordml" mc:Ignorable="w14 w15">
+<w:styles xmlns:mc="http://schemas.openxmlformats.org/markup-compatibility/2006" xmlns:r="http://schemas.openxmlformats.org/officeDocument/2006/relationships" xmlns:w="http://schemas.openxmlformats.org/wordprocessingml/2006/main" xmlns:w14="http://schemas.microsoft.com/office/word/2010/wordml" xmlns:w15="http://schemas.microsoft.com/office/word/2012/wordml" xmlns:w16cid="http://schemas.microsoft.com/office/word/2016/wordml/cid" xmlns:w16se="http://schemas.microsoft.com/office/word/2015/wordml/symex" mc:Ignorable="w14 w15 w16se w16cid">
   <w:docDefaults>
     <w:rPrDefault>
       <w:rPr>
@@ -697,7 +904,7 @@
     </w:rPrDefault>
     <w:pPrDefault/>
   </w:docDefaults>
-  <w:latentStyles w:defLockedState="0" w:defUIPriority="99" w:defSemiHidden="0" w:defUnhideWhenUsed="0" w:defQFormat="0" w:count="380">
+  <w:latentStyles w:defLockedState="0" w:defUIPriority="99" w:defSemiHidden="0" w:defUnhideWhenUsed="0" w:defQFormat="0" w:count="375">
     <w:lsdException w:name="Normal" w:uiPriority="0" w:qFormat="1"/>
     <w:lsdException w:name="heading 1" w:uiPriority="9" w:qFormat="1"/>
     <w:lsdException w:name="heading 2" w:semiHidden="1" w:uiPriority="9" w:unhideWhenUsed="1" w:qFormat="1"/>
@@ -854,15 +1061,6 @@
     <w:lsdException w:name="Balloon Text" w:semiHidden="1" w:unhideWhenUsed="1"/>
     <w:lsdException w:name="Table Grid" w:uiPriority="39"/>
     <w:lsdException w:name="Table Theme" w:semiHidden="1" w:unhideWhenUsed="1"/>
-    <w:lsdException w:name="Note Level 1" w:semiHidden="1" w:unhideWhenUsed="1"/>
-    <w:lsdException w:name="Note Level 2" w:semiHidden="1" w:unhideWhenUsed="1"/>
-    <w:lsdException w:name="Note Level 3" w:semiHidden="1" w:unhideWhenUsed="1"/>
-    <w:lsdException w:name="Note Level 4" w:semiHidden="1" w:unhideWhenUsed="1"/>
-    <w:lsdException w:name="Note Level 5" w:semiHidden="1" w:unhideWhenUsed="1"/>
-    <w:lsdException w:name="Note Level 6" w:semiHidden="1" w:unhideWhenUsed="1"/>
-    <w:lsdException w:name="Note Level 7" w:semiHidden="1" w:unhideWhenUsed="1"/>
-    <w:lsdException w:name="Note Level 8" w:semiHidden="1" w:unhideWhenUsed="1"/>
-    <w:lsdException w:name="Note Level 9" w:semiHidden="1" w:unhideWhenUsed="1"/>
     <w:lsdException w:name="Placeholder Text" w:semiHidden="1"/>
     <w:lsdException w:name="No Spacing" w:uiPriority="1" w:qFormat="1"/>
     <w:lsdException w:name="Light Shading" w:uiPriority="60"/>
@@ -1138,7 +1336,7 @@
     </w:rPr>
   </w:style>
   <w:style w:type="character" w:customStyle="1" w:styleId="a4">
-    <w:name w:val="页眉字符"/>
+    <w:name w:val="页眉 字符"/>
     <w:basedOn w:val="a0"/>
     <w:link w:val="a3"/>
     <w:uiPriority w:val="99"/>
@@ -1169,7 +1367,7 @@
     </w:rPr>
   </w:style>
   <w:style w:type="character" w:customStyle="1" w:styleId="a6">
-    <w:name w:val="页脚字符"/>
+    <w:name w:val="页脚 字符"/>
     <w:basedOn w:val="a0"/>
     <w:link w:val="a5"/>
     <w:uiPriority w:val="99"/>
@@ -1178,6 +1376,16 @@
       <w:sz w:val="18"/>
       <w:szCs w:val="18"/>
     </w:rPr>
+  </w:style>
+  <w:style w:type="paragraph" w:styleId="a7">
+    <w:name w:val="List Paragraph"/>
+    <w:basedOn w:val="a"/>
+    <w:uiPriority w:val="34"/>
+    <w:qFormat/>
+    <w:rsid w:val="0019436D"/>
+    <w:pPr>
+      <w:ind w:firstLineChars="200" w:firstLine="420"/>
+    </w:pPr>
   </w:style>
 </w:styles>
 </file>

</xml_diff>